<commit_message>
Airport frequency comparison plot function
</commit_message>
<xml_diff>
--- a/report/Summative report.docx
+++ b/report/Summative report.docx
@@ -171,19 +171,59 @@
         <w:t>Java and Python are both high-level programming languages, each providing similar functionality but via different mechanisms and syntax. Having experienced both languages, discuss which you believe to be the most effective in terms of ‘manipulation of data containers’ (constructs used for storing, structuring, and manipulating data within the program such as a List), and give specific Python examples (only) from your program that support your argument. (400 words maximum, plus appendices containing up to 1 page maximum of supporting code examples)</w:t>
       </w:r>
     </w:p>
+    <w:p>
+      <w:pPr>
+        <w:rPr>
+          <w:b/>
+          <w:bCs/>
+        </w:rPr>
+      </w:pPr>
+    </w:p>
+    <w:p>
+      <w:pPr>
+        <w:rPr>
+          <w:b/>
+          <w:bCs/>
+        </w:rPr>
+      </w:pPr>
+    </w:p>
+    <w:p>
+      <w:pPr>
+        <w:rPr>
+          <w:b/>
+          <w:bCs/>
+        </w:rPr>
+      </w:pPr>
+      <w:r>
+        <w:rPr>
+          <w:b/>
+          <w:bCs/>
+        </w:rPr>
+        <w:t xml:space="preserve">Java OOP only so have to create objects for everything </w:t>
+      </w:r>
+    </w:p>
+    <w:p>
+      <w:pPr>
+        <w:rPr>
+          <w:b/>
+          <w:bCs/>
+        </w:rPr>
+      </w:pPr>
+      <w:r>
+        <w:rPr>
+          <w:b/>
+          <w:bCs/>
+        </w:rPr>
+        <w:t xml:space="preserve">Python – functional paradigm </w:t>
+      </w:r>
+    </w:p>
     <w:p/>
     <w:p>
       <w:r>
         <w:t>According to usage data</w:t>
       </w:r>
       <w:r>
-        <w:t xml:space="preserve"> from </w:t>
-      </w:r>
-      <w:r>
-        <w:t>GitHub’s</w:t>
-      </w:r>
-      <w:r>
-        <w:t xml:space="preserve"> 73</w:t>
+        <w:t xml:space="preserve"> from GitHub’s 73</w:t>
       </w:r>
       <w:r>
         <w:t xml:space="preserve"> million</w:t>
@@ -211,6 +251,7 @@
           <w:id w:val="779691974"/>
           <w:citation/>
         </w:sdtPr>
+        <w:sdtEndPr/>
         <w:sdtContent>
           <w:r>
             <w:fldChar w:fldCharType="begin"/>
@@ -279,6 +320,7 @@
           <w:id w:val="-694699096"/>
           <w:citation/>
         </w:sdtPr>
+        <w:sdtEndPr/>
         <w:sdtContent>
           <w:r>
             <w:fldChar w:fldCharType="begin"/>
@@ -356,7 +398,11 @@
       </w:r>
       <w:proofErr w:type="spellEnd"/>
       <w:r>
-        <w:t xml:space="preserve"> integrates C, C++, and Fortran code to allow </w:t>
+        <w:t xml:space="preserve"> integrates C, C++, and </w:t>
+      </w:r>
+      <w:r>
+        <w:lastRenderedPageBreak/>
+        <w:t xml:space="preserve">Fortran code to allow </w:t>
       </w:r>
       <w:r>
         <w:t xml:space="preserve">for </w:t>
@@ -380,10 +426,7 @@
         <w:t xml:space="preserve"> and </w:t>
       </w:r>
       <w:r>
-        <w:t>matrices</w:t>
-      </w:r>
-      <w:r>
-        <w:t xml:space="preserve"> </w:t>
+        <w:t xml:space="preserve">matrices </w:t>
       </w:r>
       <w:r>
         <w:t>whereas Pandas</w:t>
@@ -392,7 +435,6 @@
         <w:t xml:space="preserve">, which is </w:t>
       </w:r>
       <w:r>
-        <w:lastRenderedPageBreak/>
         <w:t>built on top of the NumPy</w:t>
       </w:r>
       <w:r>
@@ -556,6 +598,7 @@
           <w:id w:val="-406305318"/>
           <w:citation/>
         </w:sdtPr>
+        <w:sdtEndPr/>
         <w:sdtContent>
           <w:r>
             <w:fldChar w:fldCharType="begin"/>
@@ -639,13 +682,7 @@
     <w:p/>
     <w:p>
       <w:r>
-        <w:t>As b</w:t>
-      </w:r>
-      <w:r>
-        <w:t xml:space="preserve">oth languages can yield the same </w:t>
-      </w:r>
-      <w:r>
-        <w:t>outcomes</w:t>
+        <w:t>As both languages can yield the same outcomes</w:t>
       </w:r>
       <w:r>
         <w:t xml:space="preserve"> using very similar tools and libraries</w:t>
@@ -733,35 +770,6 @@
         </w:rPr>
       </w:pPr>
     </w:p>
-    <w:p>
-      <w:r>
-        <w:t xml:space="preserve">Evidence for learning outcome: </w:t>
-      </w:r>
-      <w:r>
-        <w:rPr>
-          <w:i/>
-        </w:rPr>
-        <w:t xml:space="preserve">Communicate design decisions for the selection, </w:t>
-      </w:r>
-      <w:proofErr w:type="gramStart"/>
-      <w:r>
-        <w:rPr>
-          <w:i/>
-        </w:rPr>
-        <w:t>storage</w:t>
-      </w:r>
-      <w:proofErr w:type="gramEnd"/>
-      <w:r>
-        <w:rPr>
-          <w:i/>
-        </w:rPr>
-        <w:t xml:space="preserve"> and manipulation of data; Design and implement programs for real world problems</w:t>
-      </w:r>
-      <w:r>
-        <w:t xml:space="preserve">. </w:t>
-      </w:r>
-    </w:p>
-    <w:p/>
     <w:p>
       <w:pPr>
         <w:pStyle w:val="ListParagraph"/>
@@ -787,24 +795,33 @@
           <w:b/>
           <w:bCs/>
         </w:rPr>
-        <w:t xml:space="preserve"> With specific reference to the client’s data manipulation requirements, discuss your reasoning for your selected data format (JSON, XML, entity relationship structure), and what advantages/disadvantages it has demonstrated in this context?</w:t>
-      </w:r>
-      <w:r>
-        <w:rPr>
-          <w:b/>
-          <w:bCs/>
-        </w:rPr>
         <w:t xml:space="preserve"> </w:t>
       </w:r>
       <w:r>
         <w:rPr>
           <w:b/>
           <w:bCs/>
-        </w:rPr>
-        <w:t>(300 words maximum, and 1 page maximum of supporting code examples, 1 page data format diagram)</w:t>
+          <w:highlight w:val="yellow"/>
+        </w:rPr>
+        <w:t>With specific reference to the client’s data manipulation requirements</w:t>
+      </w:r>
+      <w:r>
+        <w:rPr>
+          <w:b/>
+          <w:bCs/>
+        </w:rPr>
+        <w:t>, discuss your reasoning for your selected data format (JSON, XML, entity relationship structure), and what advantages/disadvantages it has demonstrated in this context? (300 words maximum, and 1 page maximum of supporting code examples, 1 page data format diagram)</w:t>
       </w:r>
     </w:p>
     <w:p/>
+    <w:p>
+      <w:r>
+        <w:t xml:space="preserve">As the application is a prototype </w:t>
+      </w:r>
+      <w:r>
+        <w:t xml:space="preserve">and there is no client requirement for a database, it makes sense </w:t>
+      </w:r>
+    </w:p>
     <w:p/>
     <w:p>
       <w:r>
@@ -847,8 +864,6 @@
       </w:r>
       <w:r>
         <w:br/>
-      </w:r>
-      <w:r>
         <w:t>XML might be "old" and complex, but its complexity is what enables this language to not only transfer data but also to process and format objects and documents.</w:t>
       </w:r>
     </w:p>
@@ -905,7 +920,6 @@
         <w:br/>
       </w:r>
       <w:r>
-        <w:lastRenderedPageBreak/>
         <w:t>But, that’s all JSON can do. It doesn’t have any of the powerful validation and schema related features that XML has.</w:t>
       </w:r>
     </w:p>
@@ -914,6 +928,7 @@
     <w:p/>
     <w:p>
       <w:r>
+        <w:lastRenderedPageBreak/>
         <w:t>Bulky and slow in parsing, leading to slower data transmission</w:t>
       </w:r>
       <w:r>
@@ -1005,7 +1020,6 @@
     <w:p/>
     <w:p>
       <w:r>
-        <w:lastRenderedPageBreak/>
         <w:t xml:space="preserve">The bottleneck with parsing JSON and XML usually is not the parsing itself, but the interpretation/representation of the data. An event-based XML parser usually is very </w:t>
       </w:r>
       <w:proofErr w:type="gramStart"/>
@@ -1044,6 +1058,7 @@
           <w:b/>
           <w:bCs/>
         </w:rPr>
+        <w:lastRenderedPageBreak/>
         <w:t xml:space="preserve">[10 marks] With support of appropriate code sample/s discuss how you implemented both parts client's 3rd requirement as stated below. You should use appropriate terminology and clearly identify the code constructs/functions/APIs you have selected and why you selected them over alternatives. You should </w:t>
       </w:r>
       <w:proofErr w:type="gramStart"/>
@@ -1060,21 +1075,7 @@
           <w:b/>
           <w:bCs/>
         </w:rPr>
-        <w:t xml:space="preserve"> to any data cleaning needed to get to this stage in the application.</w:t>
-      </w:r>
-      <w:r>
-        <w:rPr>
-          <w:b/>
-          <w:bCs/>
-        </w:rPr>
-        <w:t xml:space="preserve"> </w:t>
-      </w:r>
-      <w:r>
-        <w:rPr>
-          <w:b/>
-          <w:bCs/>
-        </w:rPr>
-        <w:t>(300 words maximum, plus appendices containing up to 1 page maximum of supporting code examples, and 1 page maximum of screen shots)</w:t>
+        <w:t xml:space="preserve"> to any data cleaning needed to get to this stage in the application. (300 words maximum, plus appendices containing up to 1 page maximum of supporting code examples, and 1 page maximum of screen shots)</w:t>
       </w:r>
     </w:p>
     <w:p>
@@ -1348,15 +1349,7 @@
           <w:b/>
           <w:bCs/>
         </w:rPr>
-        <w:t xml:space="preserve"> to any data cleaning need to get to this stage in the </w:t>
-      </w:r>
-      <w:r>
-        <w:rPr>
-          <w:b/>
-          <w:bCs/>
-        </w:rPr>
-        <w:lastRenderedPageBreak/>
-        <w:t>application.</w:t>
+        <w:t xml:space="preserve"> to any data cleaning need to get to this stage in the application.</w:t>
       </w:r>
       <w:r>
         <w:rPr>
@@ -1588,6 +1581,7 @@
           <w:id w:val="566616690"/>
           <w:citation/>
         </w:sdtPr>
+        <w:sdtEndPr/>
         <w:sdtContent>
           <w:r>
             <w:fldChar w:fldCharType="begin"/>
@@ -1623,6 +1617,7 @@
           <w:id w:val="608161827"/>
           <w:citation/>
         </w:sdtPr>
+        <w:sdtEndPr/>
         <w:sdtContent>
           <w:r>
             <w:fldChar w:fldCharType="begin"/>
@@ -1652,6 +1647,7 @@
           <w:id w:val="1480733243"/>
           <w:citation/>
         </w:sdtPr>
+        <w:sdtEndPr/>
         <w:sdtContent>
           <w:r>
             <w:fldChar w:fldCharType="begin"/>
@@ -1774,6 +1770,7 @@
           <w:id w:val="1453214274"/>
           <w:citation/>
         </w:sdtPr>
+        <w:sdtEndPr/>
         <w:sdtContent>
           <w:r>
             <w:fldChar w:fldCharType="begin"/>
@@ -1808,13 +1805,7 @@
         <w:t>in the US</w:t>
       </w:r>
       <w:r>
-        <w:t xml:space="preserve"> between 2008-2015</w:t>
-      </w:r>
-      <w:r>
-        <w:t xml:space="preserve"> </w:t>
-      </w:r>
-      <w:r>
-        <w:t xml:space="preserve">and to have had a </w:t>
+        <w:t xml:space="preserve"> between 2008-2015 and to have had a </w:t>
       </w:r>
       <w:r>
         <w:t>social cost of</w:t>
@@ -1839,6 +1830,7 @@
           <w:id w:val="1128437058"/>
           <w:citation/>
         </w:sdtPr>
+        <w:sdtEndPr/>
         <w:sdtContent>
           <w:r>
             <w:fldChar w:fldCharType="begin"/>
@@ -1883,6 +1875,7 @@
           <w:id w:val="-43297091"/>
           <w:citation/>
         </w:sdtPr>
+        <w:sdtEndPr/>
         <w:sdtContent>
           <w:r>
             <w:fldChar w:fldCharType="begin"/>
@@ -1918,8 +1911,6 @@
       </w:r>
       <w:r>
         <w:br/>
-      </w:r>
-      <w:r>
         <w:t xml:space="preserve">Due to their role in developing these systems, software engineers have significant opportunity to do good </w:t>
       </w:r>
       <w:r>
@@ -2008,19 +1999,14 @@
         <w:t xml:space="preserve">. </w:t>
       </w:r>
       <w:r>
-        <w:t xml:space="preserve">Persistent </w:t>
-      </w:r>
-      <w:r>
-        <w:t>vulnerabilities</w:t>
-      </w:r>
-      <w:r>
-        <w:t xml:space="preserve"> represent serious cybersecurity threats, with most cyberattacks exploiting known vulnerabilities </w:t>
+        <w:t xml:space="preserve">Persistent vulnerabilities represent serious cybersecurity threats, with most cyberattacks exploiting known vulnerabilities </w:t>
       </w:r>
       <w:sdt>
         <w:sdtPr>
           <w:id w:val="-1495332636"/>
           <w:citation/>
         </w:sdtPr>
+        <w:sdtEndPr/>
         <w:sdtContent>
           <w:r>
             <w:fldChar w:fldCharType="begin"/>
@@ -2089,6 +2075,7 @@
           <w:id w:val="1909423484"/>
           <w:citation/>
         </w:sdtPr>
+        <w:sdtEndPr/>
         <w:sdtContent>
           <w:r>
             <w:fldChar w:fldCharType="begin"/>
@@ -2133,6 +2120,7 @@
           <w:id w:val="-539897619"/>
           <w:citation/>
         </w:sdtPr>
+        <w:sdtEndPr/>
         <w:sdtContent>
           <w:r>
             <w:fldChar w:fldCharType="begin"/>
@@ -2161,61 +2149,54 @@
         <w:t>regulation negatively impacts</w:t>
       </w:r>
       <w:r>
+        <w:t xml:space="preserve"> short-term</w:t>
+      </w:r>
+      <w:r>
+        <w:t xml:space="preserve"> innovation but often has positive longer-term implications. </w:t>
+      </w:r>
+      <w:r>
+        <w:t xml:space="preserve">Therefore, it is difficult to predict the impact of centralised regulation of software engineers on innovation. </w:t>
+      </w:r>
+      <w:r>
+        <w:br/>
+      </w:r>
+    </w:p>
+    <w:p>
+      <w:r>
+        <w:t>From a practical standpoint</w:t>
+      </w:r>
+      <w:r>
+        <w:t xml:space="preserve">, </w:t>
+      </w:r>
+      <w:r>
+        <w:t xml:space="preserve">regulating </w:t>
+      </w:r>
+      <w:r>
+        <w:t xml:space="preserve">such </w:t>
+      </w:r>
+      <w:r>
+        <w:t xml:space="preserve">a </w:t>
+      </w:r>
+      <w:r>
+        <w:t xml:space="preserve">diverse </w:t>
+      </w:r>
+      <w:r>
+        <w:t>profession</w:t>
+      </w:r>
+      <w:r>
         <w:t xml:space="preserve"> </w:t>
       </w:r>
       <w:r>
-        <w:t>short-term</w:t>
-      </w:r>
-      <w:r>
-        <w:t xml:space="preserve"> innovation but often has positive longer-term implications. </w:t>
-      </w:r>
-      <w:r>
-        <w:t xml:space="preserve">Therefore, it is difficult to predict the impact of centralised regulation of software engineers on innovation. </w:t>
-      </w:r>
-      <w:r>
-        <w:br/>
-      </w:r>
-    </w:p>
-    <w:p>
-      <w:r>
-        <w:t>From a practical standpoint</w:t>
-      </w:r>
-      <w:r>
-        <w:t xml:space="preserve">, </w:t>
-      </w:r>
-      <w:r>
-        <w:t xml:space="preserve">regulating </w:t>
-      </w:r>
-      <w:r>
-        <w:t xml:space="preserve">such </w:t>
-      </w:r>
-      <w:r>
-        <w:t xml:space="preserve">a </w:t>
-      </w:r>
-      <w:r>
-        <w:t xml:space="preserve">diverse </w:t>
-      </w:r>
-      <w:r>
-        <w:t>profession</w:t>
+        <w:t xml:space="preserve">is likely to be very difficult. </w:t>
+      </w:r>
+      <w:r>
+        <w:t>Such regulation would be in addition to existing</w:t>
       </w:r>
       <w:r>
         <w:t xml:space="preserve"> </w:t>
       </w:r>
       <w:r>
-        <w:t xml:space="preserve">is likely to be very difficult. </w:t>
-      </w:r>
-      <w:r>
-        <w:t>Such regulation would be in addition to existing</w:t>
-      </w:r>
-      <w:r>
-        <w:t xml:space="preserve"> </w:t>
-      </w:r>
-      <w:r>
-        <w:t xml:space="preserve">regulations such as GDPR, and industry specific regulations such as those specific to banking or healthcare. A more practical </w:t>
-      </w:r>
-      <w:r>
-        <w:lastRenderedPageBreak/>
-        <w:t xml:space="preserve">approach is to </w:t>
+        <w:t xml:space="preserve">regulations such as GDPR, and industry specific regulations such as those specific to banking or healthcare. A more practical approach is to </w:t>
       </w:r>
       <w:r>
         <w:t xml:space="preserve">extend those regulations to consider the uses of software, such as how algorithmic systems are monitored </w:t>
@@ -2225,6 +2206,7 @@
           <w:id w:val="-719897818"/>
           <w:citation/>
         </w:sdtPr>
+        <w:sdtEndPr/>
         <w:sdtContent>
           <w:r>
             <w:fldChar w:fldCharType="begin"/>
@@ -2257,6 +2239,7 @@
           <w:id w:val="1759794467"/>
           <w:citation/>
         </w:sdtPr>
+        <w:sdtEndPr/>
         <w:sdtContent>
           <w:r>
             <w:fldChar w:fldCharType="begin"/>
@@ -2303,6 +2286,7 @@
           <w:docPartUnique/>
         </w:docPartObj>
       </w:sdtPr>
+      <w:sdtEndPr/>
       <w:sdtContent>
         <w:p>
           <w:r>
@@ -2320,6 +2304,7 @@
             <w:id w:val="111145805"/>
             <w:bibliography/>
           </w:sdtPr>
+          <w:sdtEndPr/>
           <w:sdtContent>
             <w:p/>
             <w:p>
@@ -2351,8 +2336,8 @@
                 <w:tblLook w:val="04A0" w:firstRow="1" w:lastRow="0" w:firstColumn="1" w:lastColumn="0" w:noHBand="0" w:noVBand="1"/>
               </w:tblPr>
               <w:tblGrid>
-                <w:gridCol w:w="466"/>
-                <w:gridCol w:w="8560"/>
+                <w:gridCol w:w="475"/>
+                <w:gridCol w:w="8551"/>
               </w:tblGrid>
               <w:tr>
                 <w:trPr>
@@ -3143,7 +3128,6 @@
               <w:pPr>
                 <w:divId w:val="89858116"/>
                 <w:rPr>
-                  <w:rFonts w:eastAsia="Times New Roman"/>
                   <w:noProof/>
                 </w:rPr>
               </w:pPr>
@@ -3319,12 +3303,6 @@
       </w:pPr>
     </w:p>
     <w:p>
-      <w:pPr>
-        <w:rPr>
-          <w:b/>
-          <w:bCs/>
-        </w:rPr>
-      </w:pPr>
       <w:r>
         <w:rPr>
           <w:b/>
@@ -3401,6 +3379,7 @@
         <w:rPr>
           <w:b/>
           <w:bCs/>
+          <w:noProof/>
         </w:rPr>
         <w:drawing>
           <wp:inline distT="0" distB="0" distL="0" distR="0" wp14:anchorId="6311F2E0" wp14:editId="5584CB1D">
@@ -3439,6 +3418,16 @@
         </w:drawing>
       </w:r>
     </w:p>
+    <w:p/>
+    <w:p/>
+    <w:p>
+      <w:pPr>
+        <w:rPr>
+          <w:b/>
+          <w:bCs/>
+        </w:rPr>
+      </w:pPr>
+    </w:p>
     <w:sectPr>
       <w:pgSz w:w="11906" w:h="16838"/>
       <w:pgMar w:top="1440" w:right="1440" w:bottom="1440" w:left="1440" w:header="708" w:footer="708" w:gutter="0"/>
@@ -3452,6 +3441,147 @@
 <file path=word/numbering.xml><?xml version="1.0" encoding="utf-8"?>
 <w:numbering xmlns:wpc="http://schemas.microsoft.com/office/word/2010/wordprocessingCanvas" xmlns:cx="http://schemas.microsoft.com/office/drawing/2014/chartex" xmlns:cx1="http://schemas.microsoft.com/office/drawing/2015/9/8/chartex" xmlns:cx2="http://schemas.microsoft.com/office/drawing/2015/10/21/chartex" xmlns:cx3="http://schemas.microsoft.com/office/drawing/2016/5/9/chartex" xmlns:cx4="http://schemas.microsoft.com/office/drawing/2016/5/10/chartex" xmlns:cx5="http://schemas.microsoft.com/office/drawing/2016/5/11/chartex" xmlns:cx6="http://schemas.microsoft.com/office/drawing/2016/5/12/chartex" xmlns:cx7="http://schemas.microsoft.com/office/drawing/2016/5/13/chartex" xmlns:cx8="http://schemas.microsoft.com/office/drawing/2016/5/14/chartex" xmlns:mc="http://schemas.openxmlformats.org/markup-compatibility/2006" xmlns:aink="http://schemas.microsoft.com/office/drawing/2016/ink" xmlns:am3d="http://schemas.microsoft.com/office/drawing/2017/model3d" xmlns:o="urn:schemas-microsoft-com:office:office" xmlns:oel="http://schemas.microsoft.com/office/2019/extlst" xmlns:r="http://schemas.openxmlformats.org/officeDocument/2006/relationships" xmlns:m="http://schemas.openxmlformats.org/officeDocument/2006/math" xmlns:v="urn:schemas-microsoft-com:vml" xmlns:wp14="http://schemas.microsoft.com/office/word/2010/wordprocessingDrawing" xmlns:wp="http://schemas.openxmlformats.org/drawingml/2006/wordprocessingDrawing" xmlns:w10="urn:schemas-microsoft-com:office:word" xmlns:w="http://schemas.openxmlformats.org/wordprocessingml/2006/main" xmlns:w14="http://schemas.microsoft.com/office/word/2010/wordml" xmlns:w15="http://schemas.microsoft.com/office/word/2012/wordml" xmlns:w16cex="http://schemas.microsoft.com/office/word/2018/wordml/cex" xmlns:w16cid="http://schemas.microsoft.com/office/word/2016/wordml/cid" xmlns:w16="http://schemas.microsoft.com/office/word/2018/wordml" xmlns:w16sdtdh="http://schemas.microsoft.com/office/word/2020/wordml/sdtdatahash" xmlns:w16se="http://schemas.microsoft.com/office/word/2015/wordml/symex" xmlns:wpg="http://schemas.microsoft.com/office/word/2010/wordprocessingGroup" xmlns:wpi="http://schemas.microsoft.com/office/word/2010/wordprocessingInk" xmlns:wne="http://schemas.microsoft.com/office/word/2006/wordml" xmlns:wps="http://schemas.microsoft.com/office/word/2010/wordprocessingShape" mc:Ignorable="w14 w15 w16se w16cid w16 w16cex w16sdtdh wp14">
   <w:abstractNum w:abstractNumId="0" w15:restartNumberingAfterBreak="0">
+    <w:nsid w:val="0B417FF2"/>
+    <w:multiLevelType w:val="multilevel"/>
+    <w:tmpl w:val="7CB8FFAA"/>
+    <w:lvl w:ilvl="0">
+      <w:start w:val="1"/>
+      <w:numFmt w:val="bullet"/>
+      <w:lvlText w:val=""/>
+      <w:lvlJc w:val="left"/>
+      <w:pPr>
+        <w:tabs>
+          <w:tab w:val="num" w:pos="720"/>
+        </w:tabs>
+        <w:ind w:left="720" w:hanging="360"/>
+      </w:pPr>
+      <w:rPr>
+        <w:rFonts w:ascii="Symbol" w:hAnsi="Symbol" w:hint="default"/>
+        <w:sz w:val="20"/>
+      </w:rPr>
+    </w:lvl>
+    <w:lvl w:ilvl="1" w:tentative="1">
+      <w:numFmt w:val="bullet"/>
+      <w:lvlText w:val="o"/>
+      <w:lvlJc w:val="left"/>
+      <w:pPr>
+        <w:tabs>
+          <w:tab w:val="num" w:pos="1440"/>
+        </w:tabs>
+        <w:ind w:left="1440" w:hanging="360"/>
+      </w:pPr>
+      <w:rPr>
+        <w:rFonts w:ascii="Courier New" w:hAnsi="Courier New" w:hint="default"/>
+        <w:sz w:val="20"/>
+      </w:rPr>
+    </w:lvl>
+    <w:lvl w:ilvl="2" w:tentative="1">
+      <w:numFmt w:val="bullet"/>
+      <w:lvlText w:val=""/>
+      <w:lvlJc w:val="left"/>
+      <w:pPr>
+        <w:tabs>
+          <w:tab w:val="num" w:pos="2160"/>
+        </w:tabs>
+        <w:ind w:left="2160" w:hanging="360"/>
+      </w:pPr>
+      <w:rPr>
+        <w:rFonts w:ascii="Wingdings" w:hAnsi="Wingdings" w:hint="default"/>
+        <w:sz w:val="20"/>
+      </w:rPr>
+    </w:lvl>
+    <w:lvl w:ilvl="3" w:tentative="1">
+      <w:numFmt w:val="bullet"/>
+      <w:lvlText w:val=""/>
+      <w:lvlJc w:val="left"/>
+      <w:pPr>
+        <w:tabs>
+          <w:tab w:val="num" w:pos="2880"/>
+        </w:tabs>
+        <w:ind w:left="2880" w:hanging="360"/>
+      </w:pPr>
+      <w:rPr>
+        <w:rFonts w:ascii="Wingdings" w:hAnsi="Wingdings" w:hint="default"/>
+        <w:sz w:val="20"/>
+      </w:rPr>
+    </w:lvl>
+    <w:lvl w:ilvl="4" w:tentative="1">
+      <w:numFmt w:val="bullet"/>
+      <w:lvlText w:val=""/>
+      <w:lvlJc w:val="left"/>
+      <w:pPr>
+        <w:tabs>
+          <w:tab w:val="num" w:pos="3600"/>
+        </w:tabs>
+        <w:ind w:left="3600" w:hanging="360"/>
+      </w:pPr>
+      <w:rPr>
+        <w:rFonts w:ascii="Wingdings" w:hAnsi="Wingdings" w:hint="default"/>
+        <w:sz w:val="20"/>
+      </w:rPr>
+    </w:lvl>
+    <w:lvl w:ilvl="5" w:tentative="1">
+      <w:numFmt w:val="bullet"/>
+      <w:lvlText w:val=""/>
+      <w:lvlJc w:val="left"/>
+      <w:pPr>
+        <w:tabs>
+          <w:tab w:val="num" w:pos="4320"/>
+        </w:tabs>
+        <w:ind w:left="4320" w:hanging="360"/>
+      </w:pPr>
+      <w:rPr>
+        <w:rFonts w:ascii="Wingdings" w:hAnsi="Wingdings" w:hint="default"/>
+        <w:sz w:val="20"/>
+      </w:rPr>
+    </w:lvl>
+    <w:lvl w:ilvl="6" w:tentative="1">
+      <w:numFmt w:val="bullet"/>
+      <w:lvlText w:val=""/>
+      <w:lvlJc w:val="left"/>
+      <w:pPr>
+        <w:tabs>
+          <w:tab w:val="num" w:pos="5040"/>
+        </w:tabs>
+        <w:ind w:left="5040" w:hanging="360"/>
+      </w:pPr>
+      <w:rPr>
+        <w:rFonts w:ascii="Wingdings" w:hAnsi="Wingdings" w:hint="default"/>
+        <w:sz w:val="20"/>
+      </w:rPr>
+    </w:lvl>
+    <w:lvl w:ilvl="7" w:tentative="1">
+      <w:numFmt w:val="bullet"/>
+      <w:lvlText w:val=""/>
+      <w:lvlJc w:val="left"/>
+      <w:pPr>
+        <w:tabs>
+          <w:tab w:val="num" w:pos="5760"/>
+        </w:tabs>
+        <w:ind w:left="5760" w:hanging="360"/>
+      </w:pPr>
+      <w:rPr>
+        <w:rFonts w:ascii="Wingdings" w:hAnsi="Wingdings" w:hint="default"/>
+        <w:sz w:val="20"/>
+      </w:rPr>
+    </w:lvl>
+    <w:lvl w:ilvl="8" w:tentative="1">
+      <w:numFmt w:val="bullet"/>
+      <w:lvlText w:val=""/>
+      <w:lvlJc w:val="left"/>
+      <w:pPr>
+        <w:tabs>
+          <w:tab w:val="num" w:pos="6480"/>
+        </w:tabs>
+        <w:ind w:left="6480" w:hanging="360"/>
+      </w:pPr>
+      <w:rPr>
+        <w:rFonts w:ascii="Wingdings" w:hAnsi="Wingdings" w:hint="default"/>
+        <w:sz w:val="20"/>
+      </w:rPr>
+    </w:lvl>
+  </w:abstractNum>
+  <w:abstractNum w:abstractNumId="1" w15:restartNumberingAfterBreak="0">
     <w:nsid w:val="0DE65B11"/>
     <w:multiLevelType w:val="multilevel"/>
     <w:tmpl w:val="D98C8604"/>
@@ -3592,7 +3722,7 @@
       </w:rPr>
     </w:lvl>
   </w:abstractNum>
-  <w:abstractNum w:abstractNumId="1" w15:restartNumberingAfterBreak="0">
+  <w:abstractNum w:abstractNumId="2" w15:restartNumberingAfterBreak="0">
     <w:nsid w:val="1C551E67"/>
     <w:multiLevelType w:val="hybridMultilevel"/>
     <w:tmpl w:val="96629502"/>
@@ -3682,7 +3812,7 @@
       </w:pPr>
     </w:lvl>
   </w:abstractNum>
-  <w:abstractNum w:abstractNumId="2" w15:restartNumberingAfterBreak="0">
+  <w:abstractNum w:abstractNumId="3" w15:restartNumberingAfterBreak="0">
     <w:nsid w:val="3EE46BF5"/>
     <w:multiLevelType w:val="hybridMultilevel"/>
     <w:tmpl w:val="16AE9714"/>
@@ -3771,7 +3901,7 @@
       </w:pPr>
     </w:lvl>
   </w:abstractNum>
-  <w:abstractNum w:abstractNumId="3" w15:restartNumberingAfterBreak="0">
+  <w:abstractNum w:abstractNumId="4" w15:restartNumberingAfterBreak="0">
     <w:nsid w:val="4D1563B9"/>
     <w:multiLevelType w:val="hybridMultilevel"/>
     <w:tmpl w:val="4C9214FA"/>
@@ -3861,7 +3991,7 @@
       </w:pPr>
     </w:lvl>
   </w:abstractNum>
-  <w:abstractNum w:abstractNumId="4" w15:restartNumberingAfterBreak="0">
+  <w:abstractNum w:abstractNumId="5" w15:restartNumberingAfterBreak="0">
     <w:nsid w:val="705F3BB3"/>
     <w:multiLevelType w:val="hybridMultilevel"/>
     <w:tmpl w:val="4E2A0F1A"/>
@@ -3951,19 +4081,22 @@
     </w:lvl>
   </w:abstractNum>
   <w:num w:numId="1" w16cid:durableId="1646397083">
+    <w:abstractNumId w:val="5"/>
+  </w:num>
+  <w:num w:numId="2" w16cid:durableId="1643003370">
+    <w:abstractNumId w:val="1"/>
+  </w:num>
+  <w:num w:numId="3" w16cid:durableId="842085387">
+    <w:abstractNumId w:val="3"/>
+  </w:num>
+  <w:num w:numId="4" w16cid:durableId="1028291900">
+    <w:abstractNumId w:val="2"/>
+  </w:num>
+  <w:num w:numId="5" w16cid:durableId="765610314">
     <w:abstractNumId w:val="4"/>
   </w:num>
-  <w:num w:numId="2" w16cid:durableId="1643003370">
+  <w:num w:numId="6" w16cid:durableId="710424057">
     <w:abstractNumId w:val="0"/>
-  </w:num>
-  <w:num w:numId="3" w16cid:durableId="842085387">
-    <w:abstractNumId w:val="2"/>
-  </w:num>
-  <w:num w:numId="4" w16cid:durableId="1028291900">
-    <w:abstractNumId w:val="1"/>
-  </w:num>
-  <w:num w:numId="5" w16cid:durableId="765610314">
-    <w:abstractNumId w:val="3"/>
   </w:num>
 </w:numbering>
 </file>
@@ -4362,6 +4495,11 @@
   <w:style w:type="paragraph" w:default="1" w:styleId="Normal">
     <w:name w:val="Normal"/>
     <w:qFormat/>
+    <w:rsid w:val="00996196"/>
+    <w:rPr>
+      <w:rFonts w:ascii="Times New Roman" w:eastAsia="Times New Roman" w:hAnsi="Times New Roman" w:cs="Times New Roman"/>
+      <w:lang w:eastAsia="en-GB"/>
+    </w:rPr>
   </w:style>
   <w:style w:type="paragraph" w:styleId="Heading1">
     <w:name w:val="heading 1"/>
@@ -4390,6 +4528,7 @@
   <w:style w:type="character" w:default="1" w:styleId="DefaultParagraphFont">
     <w:name w:val="Default Paragraph Font"/>
     <w:uiPriority w:val="1"/>
+    <w:semiHidden/>
     <w:unhideWhenUsed/>
   </w:style>
   <w:style w:type="table" w:default="1" w:styleId="TableNormal">
@@ -4492,10 +4631,6 @@
     <w:pPr>
       <w:spacing w:before="100" w:beforeAutospacing="1" w:after="100" w:afterAutospacing="1"/>
     </w:pPr>
-    <w:rPr>
-      <w:rFonts w:ascii="Times New Roman" w:eastAsia="Times New Roman" w:hAnsi="Times New Roman" w:cs="Times New Roman"/>
-      <w:lang w:eastAsia="en-GB"/>
-    </w:rPr>
   </w:style>
 </w:styles>
 </file>

</xml_diff>